<commit_message>
added pdf of resume for easier download
</commit_message>
<xml_diff>
--- a/img/UpdatedResume2021.docx
+++ b/img/UpdatedResume2021.docx
@@ -857,7 +857,16 @@
           <w:bCs/>
           <w:color w:val="000000" w:themeColor="text1"/>
         </w:rPr>
-        <w:t xml:space="preserve">Eleven Note: </w:t>
+        <w:t>Ray-Tracing Rentals</w:t>
+      </w:r>
+      <w:r>
+        <w:rPr>
+          <w:rFonts w:cstheme="minorHAnsi"/>
+          <w:b/>
+          <w:bCs/>
+          <w:color w:val="000000" w:themeColor="text1"/>
+        </w:rPr>
+        <w:t xml:space="preserve">: </w:t>
       </w:r>
       <w:hyperlink r:id="rId11" w:history="1">
         <w:r>
@@ -916,6 +925,15 @@
           <w:u w:val="single"/>
         </w:rPr>
         <w:t>Professional Experience:</w:t>
+      </w:r>
+      <w:r>
+        <w:rPr>
+          <w:rFonts w:cstheme="minorHAnsi"/>
+          <w:b/>
+          <w:color w:val="000000" w:themeColor="text1"/>
+          <w:u w:val="single"/>
+        </w:rPr>
+        <w:t xml:space="preserve"> </w:t>
       </w:r>
     </w:p>
     <w:p>

</xml_diff>